<commit_message>
Create Documents for the planing
</commit_message>
<xml_diff>
--- a/ideen.docx
+++ b/ideen.docx
@@ -1,10 +1,10 @@
 
 <file path=word/document.xml><?xml version="1.0" encoding="utf-8"?>
-<w:document xmlns:wpc="http://schemas.microsoft.com/office/word/2010/wordprocessingCanvas" xmlns:cx="http://schemas.microsoft.com/office/drawing/2014/chartex" xmlns:cx1="http://schemas.microsoft.com/office/drawing/2015/9/8/chartex" xmlns:cx2="http://schemas.microsoft.com/office/drawing/2015/10/21/chartex" xmlns:cx3="http://schemas.microsoft.com/office/drawing/2016/5/9/chartex" xmlns:cx4="http://schemas.microsoft.com/office/drawing/2016/5/10/chartex" xmlns:cx5="http://schemas.microsoft.com/office/drawing/2016/5/11/chartex" xmlns:mc="http://schemas.openxmlformats.org/markup-compatibility/2006" xmlns:o="urn:schemas-microsoft-com:office:office" xmlns:r="http://schemas.openxmlformats.org/officeDocument/2006/relationships" xmlns:m="http://schemas.openxmlformats.org/officeDocument/2006/math" xmlns:v="urn:schemas-microsoft-com:vml" xmlns:wp14="http://schemas.microsoft.com/office/word/2010/wordprocessingDrawing" xmlns:wp="http://schemas.openxmlformats.org/drawingml/2006/wordprocessingDrawing" xmlns:w10="urn:schemas-microsoft-com:office:word" xmlns:w="http://schemas.openxmlformats.org/wordprocessingml/2006/main" xmlns:w14="http://schemas.microsoft.com/office/word/2010/wordml" xmlns:w15="http://schemas.microsoft.com/office/word/2012/wordml" xmlns:w16se="http://schemas.microsoft.com/office/word/2015/wordml/symex" xmlns:wpg="http://schemas.microsoft.com/office/word/2010/wordprocessingGroup" xmlns:wpi="http://schemas.microsoft.com/office/word/2010/wordprocessingInk" xmlns:wne="http://schemas.microsoft.com/office/word/2006/wordml" xmlns:wps="http://schemas.microsoft.com/office/word/2010/wordprocessingShape" mc:Ignorable="w14 w15 w16se wp14">
+<w:document xmlns:wpc="http://schemas.microsoft.com/office/word/2010/wordprocessingCanvas" xmlns:cx="http://schemas.microsoft.com/office/drawing/2014/chartex" xmlns:cx1="http://schemas.microsoft.com/office/drawing/2015/9/8/chartex" xmlns:cx2="http://schemas.microsoft.com/office/drawing/2015/10/21/chartex" xmlns:cx3="http://schemas.microsoft.com/office/drawing/2016/5/9/chartex" xmlns:cx4="http://schemas.microsoft.com/office/drawing/2016/5/10/chartex" xmlns:cx5="http://schemas.microsoft.com/office/drawing/2016/5/11/chartex" xmlns:cx6="http://schemas.microsoft.com/office/drawing/2016/5/12/chartex" xmlns:cx7="http://schemas.microsoft.com/office/drawing/2016/5/13/chartex" xmlns:cx8="http://schemas.microsoft.com/office/drawing/2016/5/14/chartex" xmlns:mc="http://schemas.openxmlformats.org/markup-compatibility/2006" xmlns:aink="http://schemas.microsoft.com/office/drawing/2016/ink" xmlns:am3d="http://schemas.microsoft.com/office/drawing/2017/model3d" xmlns:o="urn:schemas-microsoft-com:office:office" xmlns:r="http://schemas.openxmlformats.org/officeDocument/2006/relationships" xmlns:m="http://schemas.openxmlformats.org/officeDocument/2006/math" xmlns:v="urn:schemas-microsoft-com:vml" xmlns:wp14="http://schemas.microsoft.com/office/word/2010/wordprocessingDrawing" xmlns:wp="http://schemas.openxmlformats.org/drawingml/2006/wordprocessingDrawing" xmlns:w10="urn:schemas-microsoft-com:office:word" xmlns:w="http://schemas.openxmlformats.org/wordprocessingml/2006/main" xmlns:w14="http://schemas.microsoft.com/office/word/2010/wordml" xmlns:w15="http://schemas.microsoft.com/office/word/2012/wordml" xmlns:w16cid="http://schemas.microsoft.com/office/word/2016/wordml/cid" xmlns:w16se="http://schemas.microsoft.com/office/word/2015/wordml/symex" xmlns:wpg="http://schemas.microsoft.com/office/word/2010/wordprocessingGroup" xmlns:wpi="http://schemas.microsoft.com/office/word/2010/wordprocessingInk" xmlns:wne="http://schemas.microsoft.com/office/word/2006/wordml" xmlns:wps="http://schemas.microsoft.com/office/word/2010/wordprocessingShape" mc:Ignorable="w14 w15 w16se w16cid wp14">
   <w:body>
     <w:p>
       <w:pPr>
-        <w:pStyle w:val="Titel"/>
+        <w:pStyle w:val="Title"/>
       </w:pPr>
       <w:r>
         <w:t>Mobile Applikation: Random Chat</w:t>
@@ -12,7 +12,7 @@
     </w:p>
     <w:p>
       <w:pPr>
-        <w:pStyle w:val="berschrift1"/>
+        <w:pStyle w:val="Heading1"/>
       </w:pPr>
       <w:r>
         <w:t>Beschreibung</w:t>
@@ -23,12 +23,12 @@
         <w:t xml:space="preserve">Random user wird mit anderem random user verbunden und kann sich mit diesem unterhalten. Spezielle an diesem Chat ist, dass keinerlei Nutzerdaten eingegeben müssen / können und keine Zeitstempel vorhanden sind. Der Chatpartner kann jederzeit gewechselt werden. Die Anwendung wird im Rahmen einer Android Applikation mit Hilfe von Java und Gradle realisiert, für die Zusammenarbeit wird Git als Versions Kontroller verwendet und Scrum als Arbeit Methodik verwendet. </w:t>
       </w:r>
       <w:r>
-        <w:t xml:space="preserve">Als Backlog für Scrum wird Trello verwendet. Die Arbeit am Server und an der Android Applikation wird getrennt. </w:t>
-      </w:r>
-    </w:p>
-    <w:p>
-      <w:pPr>
-        <w:pStyle w:val="berschrift1"/>
+        <w:t xml:space="preserve">Die Arbeit am Server und an der Android Applikation wird getrennt. </w:t>
+      </w:r>
+    </w:p>
+    <w:p>
+      <w:pPr>
+        <w:pStyle w:val="Heading1"/>
       </w:pPr>
       <w:r>
         <w:t>Spezifikationen</w:t>
@@ -36,7 +36,7 @@
     </w:p>
     <w:p>
       <w:pPr>
-        <w:pStyle w:val="Listenabsatz"/>
+        <w:pStyle w:val="ListParagraph"/>
         <w:numPr>
           <w:ilvl w:val="0"/>
           <w:numId w:val="1"/>
@@ -48,7 +48,7 @@
     </w:p>
     <w:p>
       <w:pPr>
-        <w:pStyle w:val="Listenabsatz"/>
+        <w:pStyle w:val="ListParagraph"/>
         <w:numPr>
           <w:ilvl w:val="0"/>
           <w:numId w:val="1"/>
@@ -60,7 +60,7 @@
     </w:p>
     <w:p>
       <w:pPr>
-        <w:pStyle w:val="Listenabsatz"/>
+        <w:pStyle w:val="ListParagraph"/>
         <w:numPr>
           <w:ilvl w:val="0"/>
           <w:numId w:val="1"/>
@@ -72,7 +72,7 @@
     </w:p>
     <w:p>
       <w:pPr>
-        <w:pStyle w:val="Listenabsatz"/>
+        <w:pStyle w:val="ListParagraph"/>
         <w:numPr>
           <w:ilvl w:val="0"/>
           <w:numId w:val="1"/>
@@ -85,7 +85,7 @@
     <w:p/>
     <w:p>
       <w:pPr>
-        <w:pStyle w:val="berschrift1"/>
+        <w:pStyle w:val="Heading1"/>
       </w:pPr>
       <w:r>
         <w:t>Corporate Design</w:t>
@@ -94,13 +94,337 @@
     <w:p/>
     <w:p>
       <w:pPr>
-        <w:pStyle w:val="berschrift1"/>
-      </w:pPr>
-      <w:r>
-        <w:t>Planung 28.08.2017</w:t>
-      </w:r>
+        <w:pStyle w:val="Heading1"/>
+      </w:pPr>
+      <w:r>
+        <w:t>Product Owner</w:t>
+      </w:r>
+    </w:p>
+    <w:tbl>
+      <w:tblPr>
+        <w:tblStyle w:val="TableGrid"/>
+        <w:tblW w:w="0" w:type="auto"/>
+        <w:tblLook w:val="04A0" w:firstRow="1" w:lastRow="0" w:firstColumn="1" w:lastColumn="0" w:noHBand="0" w:noVBand="1"/>
+      </w:tblPr>
+      <w:tblGrid>
+        <w:gridCol w:w="997"/>
+        <w:gridCol w:w="2117"/>
+      </w:tblGrid>
+      <w:tr>
+        <w:tc>
+          <w:tcPr>
+            <w:tcW w:w="997" w:type="dxa"/>
+          </w:tcPr>
+          <w:p>
+            <w:r>
+              <w:t>28.08.17</w:t>
+            </w:r>
+          </w:p>
+        </w:tc>
+        <w:tc>
+          <w:tcPr>
+            <w:tcW w:w="2117" w:type="dxa"/>
+          </w:tcPr>
+          <w:p>
+            <w:r>
+              <w:t>Gabriel Meier</w:t>
+            </w:r>
+          </w:p>
+        </w:tc>
+      </w:tr>
+      <w:tr>
+        <w:tc>
+          <w:tcPr>
+            <w:tcW w:w="997" w:type="dxa"/>
+          </w:tcPr>
+          <w:p>
+            <w:r>
+              <w:t>04.09.17</w:t>
+            </w:r>
+          </w:p>
+        </w:tc>
+        <w:tc>
+          <w:tcPr>
+            <w:tcW w:w="2117" w:type="dxa"/>
+          </w:tcPr>
+          <w:p>
+            <w:r>
+              <w:t>Yvo Keller</w:t>
+            </w:r>
+          </w:p>
+        </w:tc>
+      </w:tr>
+      <w:tr>
+        <w:tc>
+          <w:tcPr>
+            <w:tcW w:w="997" w:type="dxa"/>
+          </w:tcPr>
+          <w:p>
+            <w:pPr>
+              <w:rPr>
+                <w:rStyle w:val="SubtleEmphasis"/>
+              </w:rPr>
+            </w:pPr>
+            <w:r>
+              <w:rPr>
+                <w:rStyle w:val="SubtleEmphasis"/>
+              </w:rPr>
+              <w:t>11.09.17</w:t>
+            </w:r>
+          </w:p>
+        </w:tc>
+        <w:tc>
+          <w:tcPr>
+            <w:tcW w:w="2117" w:type="dxa"/>
+          </w:tcPr>
+          <w:p>
+            <w:pPr>
+              <w:rPr>
+                <w:rStyle w:val="SubtleEmphasis"/>
+              </w:rPr>
+            </w:pPr>
+            <w:r>
+              <w:rPr>
+                <w:rStyle w:val="SubtleEmphasis"/>
+              </w:rPr>
+              <w:t>Knabenschiessen</w:t>
+            </w:r>
+          </w:p>
+        </w:tc>
+      </w:tr>
+      <w:tr>
+        <w:tc>
+          <w:tcPr>
+            <w:tcW w:w="997" w:type="dxa"/>
+          </w:tcPr>
+          <w:p>
+            <w:r>
+              <w:t>18.09.17</w:t>
+            </w:r>
+          </w:p>
+        </w:tc>
+        <w:tc>
+          <w:tcPr>
+            <w:tcW w:w="2117" w:type="dxa"/>
+          </w:tcPr>
+          <w:p>
+            <w:r>
+              <w:t>Serge Roth</w:t>
+            </w:r>
+          </w:p>
+        </w:tc>
+      </w:tr>
+      <w:tr>
+        <w:tc>
+          <w:tcPr>
+            <w:tcW w:w="997" w:type="dxa"/>
+          </w:tcPr>
+          <w:p>
+            <w:r>
+              <w:t>25.09.17</w:t>
+            </w:r>
+          </w:p>
+        </w:tc>
+        <w:tc>
+          <w:tcPr>
+            <w:tcW w:w="2117" w:type="dxa"/>
+          </w:tcPr>
+          <w:p>
+            <w:r>
+              <w:t>Patrick Wissiak</w:t>
+            </w:r>
+          </w:p>
+        </w:tc>
+      </w:tr>
+      <w:tr>
+        <w:tc>
+          <w:tcPr>
+            <w:tcW w:w="997" w:type="dxa"/>
+          </w:tcPr>
+          <w:p>
+            <w:r>
+              <w:t>02.10.17</w:t>
+            </w:r>
+          </w:p>
+        </w:tc>
+        <w:tc>
+          <w:tcPr>
+            <w:tcW w:w="2117" w:type="dxa"/>
+          </w:tcPr>
+          <w:p>
+            <w:r>
+              <w:t>Gabriel Meier</w:t>
+            </w:r>
+          </w:p>
+        </w:tc>
+      </w:tr>
+      <w:tr>
+        <w:tc>
+          <w:tcPr>
+            <w:tcW w:w="997" w:type="dxa"/>
+          </w:tcPr>
+          <w:p>
+            <w:pPr>
+              <w:rPr>
+                <w:rStyle w:val="SubtleEmphasis"/>
+              </w:rPr>
+            </w:pPr>
+            <w:r>
+              <w:rPr>
+                <w:rStyle w:val="SubtleEmphasis"/>
+              </w:rPr>
+              <w:t>09.10.17</w:t>
+            </w:r>
+          </w:p>
+        </w:tc>
+        <w:tc>
+          <w:tcPr>
+            <w:tcW w:w="2117" w:type="dxa"/>
+          </w:tcPr>
+          <w:p>
+            <w:pPr>
+              <w:rPr>
+                <w:rStyle w:val="SubtleEmphasis"/>
+              </w:rPr>
+            </w:pPr>
+            <w:r>
+              <w:rPr>
+                <w:rStyle w:val="SubtleEmphasis"/>
+              </w:rPr>
+              <w:t>Herbstferien</w:t>
+            </w:r>
+          </w:p>
+        </w:tc>
+      </w:tr>
+      <w:tr>
+        <w:tc>
+          <w:tcPr>
+            <w:tcW w:w="997" w:type="dxa"/>
+          </w:tcPr>
+          <w:p>
+            <w:pPr>
+              <w:rPr>
+                <w:rStyle w:val="SubtleEmphasis"/>
+              </w:rPr>
+            </w:pPr>
+            <w:r>
+              <w:rPr>
+                <w:rStyle w:val="SubtleEmphasis"/>
+              </w:rPr>
+              <w:t>16.10.17</w:t>
+            </w:r>
+          </w:p>
+        </w:tc>
+        <w:tc>
+          <w:tcPr>
+            <w:tcW w:w="2117" w:type="dxa"/>
+          </w:tcPr>
+          <w:p>
+            <w:pPr>
+              <w:rPr>
+                <w:rStyle w:val="SubtleEmphasis"/>
+              </w:rPr>
+            </w:pPr>
+            <w:r>
+              <w:rPr>
+                <w:rStyle w:val="SubtleEmphasis"/>
+              </w:rPr>
+              <w:t>Herbstferien</w:t>
+            </w:r>
+          </w:p>
+        </w:tc>
+      </w:tr>
+      <w:tr>
+        <w:tc>
+          <w:tcPr>
+            <w:tcW w:w="997" w:type="dxa"/>
+          </w:tcPr>
+          <w:p>
+            <w:r>
+              <w:t>23</w:t>
+            </w:r>
+            <w:r>
+              <w:t>.10.17</w:t>
+            </w:r>
+          </w:p>
+        </w:tc>
+        <w:tc>
+          <w:tcPr>
+            <w:tcW w:w="2117" w:type="dxa"/>
+          </w:tcPr>
+          <w:p>
+            <w:r>
+              <w:t>Yvo Keller</w:t>
+            </w:r>
+          </w:p>
+        </w:tc>
+      </w:tr>
+      <w:tr>
+        <w:tc>
+          <w:tcPr>
+            <w:tcW w:w="997" w:type="dxa"/>
+          </w:tcPr>
+          <w:p>
+            <w:r>
+              <w:t>30</w:t>
+            </w:r>
+            <w:r>
+              <w:t>.10.17</w:t>
+            </w:r>
+          </w:p>
+        </w:tc>
+        <w:tc>
+          <w:tcPr>
+            <w:tcW w:w="2117" w:type="dxa"/>
+          </w:tcPr>
+          <w:p>
+            <w:r>
+              <w:t>Serge Roth</w:t>
+            </w:r>
+          </w:p>
+        </w:tc>
+      </w:tr>
+      <w:tr>
+        <w:tc>
+          <w:tcPr>
+            <w:tcW w:w="997" w:type="dxa"/>
+          </w:tcPr>
+          <w:p>
+            <w:r>
+              <w:t>06</w:t>
+            </w:r>
+            <w:r>
+              <w:t>.1</w:t>
+            </w:r>
+            <w:r>
+              <w:t>1</w:t>
+            </w:r>
+            <w:r>
+              <w:t>.17</w:t>
+            </w:r>
+          </w:p>
+        </w:tc>
+        <w:tc>
+          <w:tcPr>
+            <w:tcW w:w="2117" w:type="dxa"/>
+          </w:tcPr>
+          <w:p>
+            <w:r>
+              <w:t>Patrick Wissiak</w:t>
+            </w:r>
+          </w:p>
+        </w:tc>
+      </w:tr>
+    </w:tbl>
+    <w:p>
+      <w:pPr>
+        <w:pStyle w:val="Heading1"/>
+      </w:pPr>
       <w:bookmarkStart w:id="0" w:name="_GoBack"/>
       <w:bookmarkEnd w:id="0"/>
+      <w:r>
+        <w:t>Planung 28.08.2017</w:t>
+      </w:r>
     </w:p>
     <w:p>
       <w:r>
@@ -145,7 +469,7 @@
 </file>
 
 <file path=word/numbering.xml><?xml version="1.0" encoding="utf-8"?>
-<w:numbering xmlns:wpc="http://schemas.microsoft.com/office/word/2010/wordprocessingCanvas" xmlns:cx="http://schemas.microsoft.com/office/drawing/2014/chartex" xmlns:cx1="http://schemas.microsoft.com/office/drawing/2015/9/8/chartex" xmlns:cx2="http://schemas.microsoft.com/office/drawing/2015/10/21/chartex" xmlns:cx3="http://schemas.microsoft.com/office/drawing/2016/5/9/chartex" xmlns:cx4="http://schemas.microsoft.com/office/drawing/2016/5/10/chartex" xmlns:cx5="http://schemas.microsoft.com/office/drawing/2016/5/11/chartex" xmlns:mc="http://schemas.openxmlformats.org/markup-compatibility/2006" xmlns:o="urn:schemas-microsoft-com:office:office" xmlns:r="http://schemas.openxmlformats.org/officeDocument/2006/relationships" xmlns:m="http://schemas.openxmlformats.org/officeDocument/2006/math" xmlns:v="urn:schemas-microsoft-com:vml" xmlns:wp14="http://schemas.microsoft.com/office/word/2010/wordprocessingDrawing" xmlns:wp="http://schemas.openxmlformats.org/drawingml/2006/wordprocessingDrawing" xmlns:w10="urn:schemas-microsoft-com:office:word" xmlns:w="http://schemas.openxmlformats.org/wordprocessingml/2006/main" xmlns:w14="http://schemas.microsoft.com/office/word/2010/wordml" xmlns:w15="http://schemas.microsoft.com/office/word/2012/wordml" xmlns:w16se="http://schemas.microsoft.com/office/word/2015/wordml/symex" xmlns:wpg="http://schemas.microsoft.com/office/word/2010/wordprocessingGroup" xmlns:wpi="http://schemas.microsoft.com/office/word/2010/wordprocessingInk" xmlns:wne="http://schemas.microsoft.com/office/word/2006/wordml" xmlns:wps="http://schemas.microsoft.com/office/word/2010/wordprocessingShape" mc:Ignorable="w14 w15 w16se wp14">
+<w:numbering xmlns:wpc="http://schemas.microsoft.com/office/word/2010/wordprocessingCanvas" xmlns:cx="http://schemas.microsoft.com/office/drawing/2014/chartex" xmlns:cx1="http://schemas.microsoft.com/office/drawing/2015/9/8/chartex" xmlns:cx2="http://schemas.microsoft.com/office/drawing/2015/10/21/chartex" xmlns:cx3="http://schemas.microsoft.com/office/drawing/2016/5/9/chartex" xmlns:cx4="http://schemas.microsoft.com/office/drawing/2016/5/10/chartex" xmlns:cx5="http://schemas.microsoft.com/office/drawing/2016/5/11/chartex" xmlns:cx6="http://schemas.microsoft.com/office/drawing/2016/5/12/chartex" xmlns:cx7="http://schemas.microsoft.com/office/drawing/2016/5/13/chartex" xmlns:cx8="http://schemas.microsoft.com/office/drawing/2016/5/14/chartex" xmlns:mc="http://schemas.openxmlformats.org/markup-compatibility/2006" xmlns:aink="http://schemas.microsoft.com/office/drawing/2016/ink" xmlns:am3d="http://schemas.microsoft.com/office/drawing/2017/model3d" xmlns:o="urn:schemas-microsoft-com:office:office" xmlns:r="http://schemas.openxmlformats.org/officeDocument/2006/relationships" xmlns:m="http://schemas.openxmlformats.org/officeDocument/2006/math" xmlns:v="urn:schemas-microsoft-com:vml" xmlns:wp14="http://schemas.microsoft.com/office/word/2010/wordprocessingDrawing" xmlns:wp="http://schemas.openxmlformats.org/drawingml/2006/wordprocessingDrawing" xmlns:w10="urn:schemas-microsoft-com:office:word" xmlns:w="http://schemas.openxmlformats.org/wordprocessingml/2006/main" xmlns:w14="http://schemas.microsoft.com/office/word/2010/wordml" xmlns:w15="http://schemas.microsoft.com/office/word/2012/wordml" xmlns:w16cid="http://schemas.microsoft.com/office/word/2016/wordml/cid" xmlns:w16se="http://schemas.microsoft.com/office/word/2015/wordml/symex" xmlns:wpg="http://schemas.microsoft.com/office/word/2010/wordprocessingGroup" xmlns:wpi="http://schemas.microsoft.com/office/word/2010/wordprocessingInk" xmlns:wne="http://schemas.microsoft.com/office/word/2006/wordml" xmlns:wps="http://schemas.microsoft.com/office/word/2010/wordprocessingShape" mc:Ignorable="w14 w15 w16se w16cid wp14">
   <w:abstractNum w:abstractNumId="0" w15:restartNumberingAfterBreak="0">
     <w:nsid w:val="00EC15C6"/>
     <w:multiLevelType w:val="hybridMultilevel"/>
@@ -265,7 +589,7 @@
 </file>
 
 <file path=word/styles.xml><?xml version="1.0" encoding="utf-8"?>
-<w:styles xmlns:mc="http://schemas.openxmlformats.org/markup-compatibility/2006" xmlns:r="http://schemas.openxmlformats.org/officeDocument/2006/relationships" xmlns:w="http://schemas.openxmlformats.org/wordprocessingml/2006/main" xmlns:w14="http://schemas.microsoft.com/office/word/2010/wordml" xmlns:w15="http://schemas.microsoft.com/office/word/2012/wordml" xmlns:w16se="http://schemas.microsoft.com/office/word/2015/wordml/symex" mc:Ignorable="w14 w15 w16se">
+<w:styles xmlns:mc="http://schemas.openxmlformats.org/markup-compatibility/2006" xmlns:r="http://schemas.openxmlformats.org/officeDocument/2006/relationships" xmlns:w="http://schemas.openxmlformats.org/wordprocessingml/2006/main" xmlns:w14="http://schemas.microsoft.com/office/word/2010/wordml" xmlns:w15="http://schemas.microsoft.com/office/word/2012/wordml" xmlns:w16cid="http://schemas.microsoft.com/office/word/2016/wordml/cid" xmlns:w16se="http://schemas.microsoft.com/office/word/2015/wordml/symex" mc:Ignorable="w14 w15 w16se w16cid">
   <w:docDefaults>
     <w:rPrDefault>
       <w:rPr>
@@ -281,7 +605,7 @@
       </w:pPr>
     </w:pPrDefault>
   </w:docDefaults>
-  <w:latentStyles w:defLockedState="0" w:defUIPriority="99" w:defSemiHidden="0" w:defUnhideWhenUsed="0" w:defQFormat="0" w:count="374">
+  <w:latentStyles w:defLockedState="0" w:defUIPriority="99" w:defSemiHidden="0" w:defUnhideWhenUsed="0" w:defQFormat="0" w:count="375">
     <w:lsdException w:name="Normal" w:uiPriority="0" w:qFormat="1"/>
     <w:lsdException w:name="heading 1" w:uiPriority="9" w:qFormat="1"/>
     <w:lsdException w:name="heading 2" w:semiHidden="1" w:uiPriority="9" w:unhideWhenUsed="1" w:qFormat="1"/>
@@ -387,7 +711,6 @@
     <w:lsdException w:name="HTML Sample" w:semiHidden="1" w:unhideWhenUsed="1"/>
     <w:lsdException w:name="HTML Typewriter" w:semiHidden="1" w:unhideWhenUsed="1"/>
     <w:lsdException w:name="HTML Variable" w:semiHidden="1" w:unhideWhenUsed="1"/>
-    <w:lsdException w:name="Normal Table" w:semiHidden="1" w:unhideWhenUsed="1"/>
     <w:lsdException w:name="annotation subject" w:semiHidden="1" w:unhideWhenUsed="1"/>
     <w:lsdException w:name="No List" w:semiHidden="1" w:unhideWhenUsed="1"/>
     <w:lsdException w:name="Outline List 1" w:semiHidden="1" w:unhideWhenUsed="1"/>
@@ -434,10 +757,8 @@
     <w:lsdException w:name="Table Subtle 2" w:semiHidden="1" w:unhideWhenUsed="1"/>
     <w:lsdException w:name="Table Web 1" w:semiHidden="1" w:unhideWhenUsed="1"/>
     <w:lsdException w:name="Table Web 2" w:semiHidden="1" w:unhideWhenUsed="1"/>
-    <w:lsdException w:name="Table Web 3" w:semiHidden="1" w:unhideWhenUsed="1"/>
     <w:lsdException w:name="Balloon Text" w:semiHidden="1" w:unhideWhenUsed="1"/>
     <w:lsdException w:name="Table Grid" w:uiPriority="39"/>
-    <w:lsdException w:name="Table Theme" w:semiHidden="1" w:unhideWhenUsed="1"/>
     <w:lsdException w:name="Placeholder Text" w:semiHidden="1"/>
     <w:lsdException w:name="No Spacing" w:uiPriority="1" w:qFormat="1"/>
     <w:lsdException w:name="Light Shading" w:uiPriority="60"/>
@@ -656,16 +977,17 @@
     <w:lsdException w:name="Mention" w:semiHidden="1" w:unhideWhenUsed="1"/>
     <w:lsdException w:name="Smart Hyperlink" w:semiHidden="1" w:unhideWhenUsed="1"/>
     <w:lsdException w:name="Hashtag" w:semiHidden="1" w:unhideWhenUsed="1"/>
+    <w:lsdException w:name="Unresolved Mention" w:semiHidden="1" w:unhideWhenUsed="1"/>
   </w:latentStyles>
-  <w:style w:type="paragraph" w:default="1" w:styleId="Standard">
+  <w:style w:type="paragraph" w:default="1" w:styleId="Normal">
     <w:name w:val="Normal"/>
     <w:qFormat/>
   </w:style>
-  <w:style w:type="paragraph" w:styleId="berschrift1">
+  <w:style w:type="paragraph" w:styleId="Heading1">
     <w:name w:val="heading 1"/>
-    <w:basedOn w:val="Standard"/>
-    <w:next w:val="Standard"/>
-    <w:link w:val="berschrift1Zchn"/>
+    <w:basedOn w:val="Normal"/>
+    <w:next w:val="Normal"/>
+    <w:link w:val="Heading1Char"/>
     <w:uiPriority w:val="9"/>
     <w:qFormat/>
     <w:rsid w:val="00CD6CEB"/>
@@ -682,13 +1004,13 @@
       <w:szCs w:val="32"/>
     </w:rPr>
   </w:style>
-  <w:style w:type="character" w:default="1" w:styleId="Absatz-Standardschriftart">
+  <w:style w:type="character" w:default="1" w:styleId="DefaultParagraphFont">
     <w:name w:val="Default Paragraph Font"/>
     <w:uiPriority w:val="1"/>
     <w:semiHidden/>
     <w:unhideWhenUsed/>
   </w:style>
-  <w:style w:type="table" w:default="1" w:styleId="NormaleTabelle">
+  <w:style w:type="table" w:default="1" w:styleId="TableNormal">
     <w:name w:val="Normal Table"/>
     <w:uiPriority w:val="99"/>
     <w:semiHidden/>
@@ -703,17 +1025,17 @@
       </w:tblCellMar>
     </w:tblPr>
   </w:style>
-  <w:style w:type="numbering" w:default="1" w:styleId="KeineListe">
+  <w:style w:type="numbering" w:default="1" w:styleId="NoList">
     <w:name w:val="No List"/>
     <w:uiPriority w:val="99"/>
     <w:semiHidden/>
     <w:unhideWhenUsed/>
   </w:style>
-  <w:style w:type="paragraph" w:styleId="Titel">
+  <w:style w:type="paragraph" w:styleId="Title">
     <w:name w:val="Title"/>
-    <w:basedOn w:val="Standard"/>
-    <w:next w:val="Standard"/>
-    <w:link w:val="TitelZchn"/>
+    <w:basedOn w:val="Normal"/>
+    <w:next w:val="Normal"/>
+    <w:link w:val="TitleChar"/>
     <w:uiPriority w:val="10"/>
     <w:qFormat/>
     <w:rsid w:val="00D52FE6"/>
@@ -729,10 +1051,10 @@
       <w:szCs w:val="56"/>
     </w:rPr>
   </w:style>
-  <w:style w:type="character" w:customStyle="1" w:styleId="TitelZchn">
-    <w:name w:val="Titel Zchn"/>
-    <w:basedOn w:val="Absatz-Standardschriftart"/>
-    <w:link w:val="Titel"/>
+  <w:style w:type="character" w:customStyle="1" w:styleId="TitleChar">
+    <w:name w:val="Title Char"/>
+    <w:basedOn w:val="DefaultParagraphFont"/>
+    <w:link w:val="Title"/>
     <w:uiPriority w:val="10"/>
     <w:rsid w:val="00D52FE6"/>
     <w:rPr>
@@ -743,9 +1065,9 @@
       <w:szCs w:val="56"/>
     </w:rPr>
   </w:style>
-  <w:style w:type="paragraph" w:styleId="Listenabsatz">
+  <w:style w:type="paragraph" w:styleId="ListParagraph">
     <w:name w:val="List Paragraph"/>
-    <w:basedOn w:val="Standard"/>
+    <w:basedOn w:val="Normal"/>
     <w:uiPriority w:val="34"/>
     <w:qFormat/>
     <w:rsid w:val="005909FA"/>
@@ -754,10 +1076,10 @@
       <w:contextualSpacing/>
     </w:pPr>
   </w:style>
-  <w:style w:type="character" w:customStyle="1" w:styleId="berschrift1Zchn">
-    <w:name w:val="Überschrift 1 Zchn"/>
-    <w:basedOn w:val="Absatz-Standardschriftart"/>
-    <w:link w:val="berschrift1"/>
+  <w:style w:type="character" w:customStyle="1" w:styleId="Heading1Char">
+    <w:name w:val="Heading 1 Char"/>
+    <w:basedOn w:val="DefaultParagraphFont"/>
+    <w:link w:val="Heading1"/>
     <w:uiPriority w:val="9"/>
     <w:rsid w:val="00CD6CEB"/>
     <w:rPr>
@@ -765,6 +1087,37 @@
       <w:color w:val="2E74B5" w:themeColor="accent1" w:themeShade="BF"/>
       <w:sz w:val="32"/>
       <w:szCs w:val="32"/>
+    </w:rPr>
+  </w:style>
+  <w:style w:type="table" w:styleId="TableGrid">
+    <w:name w:val="Table Grid"/>
+    <w:basedOn w:val="TableNormal"/>
+    <w:uiPriority w:val="39"/>
+    <w:rsid w:val="00294549"/>
+    <w:pPr>
+      <w:spacing w:after="0" w:line="240" w:lineRule="auto"/>
+    </w:pPr>
+    <w:tblPr>
+      <w:tblBorders>
+        <w:top w:val="single" w:sz="4" w:space="0" w:color="auto"/>
+        <w:left w:val="single" w:sz="4" w:space="0" w:color="auto"/>
+        <w:bottom w:val="single" w:sz="4" w:space="0" w:color="auto"/>
+        <w:right w:val="single" w:sz="4" w:space="0" w:color="auto"/>
+        <w:insideH w:val="single" w:sz="4" w:space="0" w:color="auto"/>
+        <w:insideV w:val="single" w:sz="4" w:space="0" w:color="auto"/>
+      </w:tblBorders>
+    </w:tblPr>
+  </w:style>
+  <w:style w:type="character" w:styleId="SubtleEmphasis">
+    <w:name w:val="Subtle Emphasis"/>
+    <w:basedOn w:val="DefaultParagraphFont"/>
+    <w:uiPriority w:val="19"/>
+    <w:qFormat/>
+    <w:rsid w:val="00294549"/>
+    <w:rPr>
+      <w:i/>
+      <w:iCs/>
+      <w:color w:val="404040" w:themeColor="text1" w:themeTint="BF"/>
     </w:rPr>
   </w:style>
 </w:styles>

</xml_diff>